<commit_message>
manual update (still in deep beta)
</commit_message>
<xml_diff>
--- a/Hackerbot manual.docx
+++ b/Hackerbot manual.docx
@@ -31,7 +31,7 @@
                 <v:stroke joinstyle="miter"/>
                 <v:path gradientshapeok="t" o:connecttype="rect"/>
               </v:shapetype>
-              <v:shape id="Text Box 111" o:spid="_x0000_s1031" type="#_x0000_t202" style="position:absolute;margin-left:0;margin-top:0;width:288.25pt;height:287.5pt;z-index:251662336;visibility:visible;mso-wrap-style:square;mso-width-percent:734;mso-height-percent:363;mso-left-percent:150;mso-top-percent:91;mso-wrap-distance-left:9pt;mso-wrap-distance-top:0;mso-wrap-distance-right:9pt;mso-wrap-distance-bottom:0;mso-position-horizontal-relative:page;mso-position-vertical-relative:page;mso-width-percent:734;mso-height-percent:363;mso-left-percent:150;mso-top-percent:91;mso-width-relative:page;mso-height-relative:page;v-text-anchor:bottom" o:gfxdata="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" filled="f" stroked="f" strokeweight=".5pt">
+              <v:shape id="Text Box 111" o:spid="_x0000_s1031" type="#_x0000_t202" style="position:absolute;left:0;text-align:left;margin-left:0;margin-top:0;width:288.25pt;height:287.5pt;z-index:251662336;visibility:visible;mso-wrap-style:square;mso-width-percent:734;mso-height-percent:363;mso-left-percent:150;mso-top-percent:91;mso-wrap-distance-left:9pt;mso-wrap-distance-top:0;mso-wrap-distance-right:9pt;mso-wrap-distance-bottom:0;mso-position-horizontal-relative:page;mso-position-vertical-relative:page;mso-width-percent:734;mso-height-percent:363;mso-left-percent:150;mso-top-percent:91;mso-width-relative:page;mso-height-relative:page;v-text-anchor:bottom" o:gfxdata="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" filled="f" stroked="f" strokeweight=".5pt">
                 <v:textbox style="mso-next-textbox:#Text Box 111;mso-fit-shape-to-text:t" inset="0,0,0,0">
                   <w:txbxContent>
                     <w:sdt>
@@ -107,7 +107,7 @@
               <w:noProof/>
             </w:rPr>
             <w:pict>
-              <v:shape id="Text Box 112" o:spid="_x0000_s1030" type="#_x0000_t202" style="position:absolute;margin-left:0;margin-top:0;width:453pt;height:51.4pt;z-index:251661312;visibility:visible;mso-wrap-style:square;mso-width-percent:734;mso-height-percent:80;mso-left-percent:150;mso-top-percent:837;mso-wrap-distance-left:9pt;mso-wrap-distance-top:0;mso-wrap-distance-right:9pt;mso-wrap-distance-bottom:0;mso-position-horizontal-relative:page;mso-position-vertical-relative:page;mso-width-percent:734;mso-height-percent:80;mso-left-percent:150;mso-top-percent:837;mso-width-relative:page;mso-height-relative:page;v-text-anchor:bottom" o:gfxdata="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" filled="f" stroked="f" strokeweight=".5pt">
+              <v:shape id="Text Box 112" o:spid="_x0000_s1030" type="#_x0000_t202" style="position:absolute;left:0;text-align:left;margin-left:0;margin-top:0;width:453pt;height:51.4pt;z-index:251661312;visibility:visible;mso-wrap-style:square;mso-width-percent:734;mso-height-percent:80;mso-left-percent:150;mso-top-percent:837;mso-wrap-distance-left:9pt;mso-wrap-distance-top:0;mso-wrap-distance-right:9pt;mso-wrap-distance-bottom:0;mso-position-horizontal-relative:page;mso-position-vertical-relative:page;mso-width-percent:734;mso-height-percent:80;mso-left-percent:150;mso-top-percent:837;mso-width-relative:page;mso-height-relative:page;v-text-anchor:bottom" o:gfxdata="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" filled="f" stroked="f" strokeweight=".5pt">
                 <v:textbox style="mso-next-textbox:#Text Box 112" inset="0,0,0,0">
                   <w:txbxContent>
                     <w:sdt>
@@ -244,7 +244,7 @@
               <w:noProof/>
             </w:rPr>
             <w:pict>
-              <v:shape id="Text Box 113" o:spid="_x0000_s1029" type="#_x0000_t202" style="position:absolute;margin-left:0;margin-top:0;width:453pt;height:41.4pt;z-index:251660288;visibility:visible;mso-wrap-style:square;mso-width-percent:734;mso-height-percent:363;mso-left-percent:150;mso-top-percent:455;mso-wrap-distance-left:9pt;mso-wrap-distance-top:0;mso-wrap-distance-right:9pt;mso-wrap-distance-bottom:0;mso-position-horizontal-relative:page;mso-position-vertical-relative:page;mso-width-percent:734;mso-height-percent:363;mso-left-percent:150;mso-top-percent:455;mso-width-relative:page;mso-height-relative:page;v-text-anchor:bottom" o:gfxdata="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" filled="f" stroked="f" strokeweight=".5pt">
+              <v:shape id="Text Box 113" o:spid="_x0000_s1029" type="#_x0000_t202" style="position:absolute;left:0;text-align:left;margin-left:0;margin-top:0;width:453pt;height:41.4pt;z-index:251660288;visibility:visible;mso-wrap-style:square;mso-width-percent:734;mso-height-percent:363;mso-left-percent:150;mso-top-percent:455;mso-wrap-distance-left:9pt;mso-wrap-distance-top:0;mso-wrap-distance-right:9pt;mso-wrap-distance-bottom:0;mso-position-horizontal-relative:page;mso-position-vertical-relative:page;mso-width-percent:734;mso-height-percent:363;mso-left-percent:150;mso-top-percent:455;mso-width-relative:page;mso-height-relative:page;v-text-anchor:bottom" o:gfxdata="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" filled="f" stroked="f" strokeweight=".5pt">
                 <v:textbox style="mso-next-textbox:#Text Box 113" inset="0,0,0,0">
                   <w:txbxContent>
                     <w:p>
@@ -346,7 +346,7 @@
               <w:noProof/>
             </w:rPr>
             <w:pict>
-              <v:group id="Group 114" o:spid="_x0000_s1026" style="position:absolute;margin-left:0;margin-top:0;width:18pt;height:10in;z-index:251659264;mso-width-percent:29;mso-height-percent:909;mso-left-percent:45;mso-position-horizontal-relative:page;mso-position-vertical:center;mso-position-vertical-relative:page;mso-width-percent:29;mso-height-percent:909;mso-left-percent:45" coordsize="2286,91440" o:gfxdata="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">
+              <v:group id="Group 114" o:spid="_x0000_s1026" style="position:absolute;left:0;text-align:left;margin-left:0;margin-top:0;width:18pt;height:10in;z-index:251659264;mso-width-percent:29;mso-height-percent:909;mso-left-percent:45;mso-position-horizontal-relative:page;mso-position-vertical:center;mso-position-vertical-relative:page;mso-width-percent:29;mso-height-percent:909;mso-left-percent:45" coordsize="2286,91440" o:gfxdata="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">
                 <v:rect id="Rectangle 115" o:spid="_x0000_s1027" style="position:absolute;width:2286;height:87820;visibility:visible;mso-wrap-style:square;v-text-anchor:middle" o:gfxdata="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" fillcolor="#c0504d [3205]" stroked="f" strokeweight="2pt"/>
                 <v:rect id="Rectangle 116" o:spid="_x0000_s1028" style="position:absolute;top:89154;width:2286;height:2286;visibility:visible;mso-wrap-style:square;v-text-anchor:middle" o:gfxdata="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" fillcolor="#4f81bd [3204]" stroked="f" strokeweight="2pt">
                   <v:path arrowok="t"/>
@@ -370,29 +370,25 @@
         </w:rPr>
       </w:pPr>
     </w:p>
+    <w:p>
+      <w:pPr>
+        <w:pStyle w:val="Heading1"/>
+      </w:pPr>
+      <w:r>
+        <w:t>THIS IS A BETA VERSION</w:t>
+      </w:r>
+    </w:p>
     <w:p/>
     <w:p>
       <w:r>
         <w:br w:type="page"/>
       </w:r>
-    </w:p>
-    <w:p>
-      <w:pPr>
-        <w:rPr>
-          <w:b/>
-        </w:rPr>
-      </w:pPr>
-    </w:p>
-    <w:p>
-      <w:pPr>
-        <w:rPr>
-          <w:b/>
-        </w:rPr>
-      </w:pPr>
-      <w:r>
-        <w:rPr>
-          <w:b/>
-        </w:rPr>
+      <w:bookmarkStart w:id="0" w:name="_GoBack"/>
+      <w:bookmarkEnd w:id="0"/>
+    </w:p>
+    <w:p/>
+    <w:p>
+      <w:r>
         <w:t>Notice</w:t>
       </w:r>
     </w:p>
@@ -411,37 +407,13 @@
     <w:p/>
     <w:p>
       <w:r>
-        <w:t>We</w:t>
-      </w:r>
-      <w:r>
-        <w:t xml:space="preserve"> </w:t>
-      </w:r>
-      <w:r>
-        <w:t xml:space="preserve">are </w:t>
-      </w:r>
-      <w:r>
-        <w:t xml:space="preserve">not be liable for errors contained herein or for incidental or consequential damages in connection with the furnishing, performance, or use of this material. This equipment has been tested and found to comply with the limits for a Class A digital device, pursuant to part 15 of the FCC Rules. These limits are designed to provide reasonable protection against harmful interference when the equipment is operated in a commercial environment. This equipment generates, uses and can radiate radio frequency energy and, if not installed and used in accordance with the instruction manual, may cause harmful interference to radio communications. Operation of this equipment in a residential area is likely to cause harmful interference in which case the user will be required to correct the interference at his own expense. Changes or modifications to the </w:t>
-      </w:r>
-      <w:r>
-        <w:t>machine</w:t>
-      </w:r>
-      <w:r>
-        <w:t xml:space="preserve"> system not expressly approved, the party responsible for compliance, could void the user’s authority for use. All rights reserved. </w:t>
-      </w:r>
-      <w:r>
-        <w:t>All</w:t>
-      </w:r>
-      <w:r>
-        <w:t xml:space="preserve"> part of this document may be photocopied, reproduced or translated into another language without the prior written consent </w:t>
+        <w:t xml:space="preserve">We are not be liable for errors contained herein or for incidental or consequential damages in connection with the furnishing, performance, or use of this material. This equipment has been tested and found to comply with the limits for a Class A digital device, pursuant to part 15 of the FCC Rules. These limits are designed to provide reasonable protection against harmful interference when the equipment is operated in a commercial environment. This equipment generates, uses and can radiate radio frequency energy and, if not installed and used in accordance with the instruction manual, may cause harmful interference to radio communications. Operation of this equipment in a residential area is likely to cause harmful interference in which case the user will be required to correct the interference at his own expense. Changes or modifications to the machine system not expressly approved, the party responsible for compliance, could void the user’s authority for use. All rights reserved. All part of this document may be photocopied, reproduced or translated into another language without the prior written consent </w:t>
       </w:r>
     </w:p>
     <w:p/>
     <w:p>
       <w:r>
-        <w:t>S</w:t>
-      </w:r>
-      <w:r>
-        <w:t>ystem conforms with the following standards, in accordance with the EU Machinery, Low Voltage and Electromagnetic Compatibility Directives: EU 89/392/EEC, EU 98/37/EEC, EU 73/23/EEC amended by 93/68/EEC, EU 89/336/EEC</w:t>
+        <w:t>System conforms with the following standards, in accordance with the EU Machinery, Low Voltage and Electromagnetic Compatibility Directives: EU 89/392/EEC, EU 98/37/EEC, EU 73/23/EEC amended by 93/68/EEC, EU 89/336/EEC</w:t>
       </w:r>
       <w:r>
         <w:br w:type="page"/>
@@ -465,6 +437,8 @@
       <w:sdtEndPr>
         <w:rPr>
           <w:noProof/>
+          <w:sz w:val="32"/>
+          <w:szCs w:val="32"/>
         </w:rPr>
       </w:sdtEndPr>
       <w:sdtContent>
@@ -1255,106 +1229,119 @@
               <w:lang w:val="it-IT" w:eastAsia="it-IT"/>
             </w:rPr>
           </w:pPr>
-          <w:hyperlink w:anchor="_Toc408835205" w:history="1">
-            <w:bookmarkStart w:id="0" w:name="_Toc408834901"/>
-            <w:r>
-              <w:rPr>
-                <w:rStyle w:val="Hyperlink"/>
-                <w:noProof/>
-                <w:lang w:val="it-IT" w:eastAsia="it-IT"/>
-              </w:rPr>
-              <w:drawing>
-                <wp:inline distT="0" distB="0" distL="0" distR="0" wp14:anchorId="6602241E" wp14:editId="7B3090B3">
-                  <wp:extent cx="6710400" cy="6001200"/>
-                  <wp:effectExtent l="0" t="0" r="0" b="0"/>
-                  <wp:docPr id="8" name="Picture 8"/>
-                  <wp:cNvGraphicFramePr>
-                    <a:graphicFrameLocks xmlns:a="http://schemas.openxmlformats.org/drawingml/2006/main" noChangeAspect="1"/>
-                  </wp:cNvGraphicFramePr>
-                  <a:graphic xmlns:a="http://schemas.openxmlformats.org/drawingml/2006/main">
-                    <a:graphicData uri="http://schemas.openxmlformats.org/drawingml/2006/picture">
-                      <pic:pic xmlns:pic="http://schemas.openxmlformats.org/drawingml/2006/picture">
-                        <pic:nvPicPr>
-                          <pic:cNvPr id="6" name="structure.JPG"/>
-                          <pic:cNvPicPr/>
-                        </pic:nvPicPr>
-                        <pic:blipFill>
-                          <a:blip r:embed="rId9" cstate="print">
-                            <a:extLst>
-                              <a:ext uri="{28A0092B-C50C-407E-A947-70E740481C1C}">
-                                <a14:useLocalDpi xmlns:a14="http://schemas.microsoft.com/office/drawing/2010/main" val="0"/>
-                              </a:ext>
-                            </a:extLst>
-                          </a:blip>
-                          <a:stretch>
-                            <a:fillRect/>
-                          </a:stretch>
-                        </pic:blipFill>
-                        <pic:spPr>
-                          <a:xfrm>
-                            <a:off x="0" y="0"/>
-                            <a:ext cx="6710400" cy="6001200"/>
-                          </a:xfrm>
-                          <a:prstGeom prst="rect">
-                            <a:avLst/>
-                          </a:prstGeom>
-                        </pic:spPr>
-                      </pic:pic>
-                    </a:graphicData>
-                  </a:graphic>
-                </wp:inline>
-              </w:drawing>
-            </w:r>
-            <w:bookmarkEnd w:id="0"/>
-            <w:r>
-              <w:rPr>
-                <w:noProof/>
-                <w:webHidden/>
-              </w:rPr>
-              <w:tab/>
-            </w:r>
-            <w:r>
-              <w:rPr>
-                <w:noProof/>
-                <w:webHidden/>
-              </w:rPr>
-              <w:fldChar w:fldCharType="begin"/>
-            </w:r>
-            <w:r>
-              <w:rPr>
-                <w:noProof/>
-                <w:webHidden/>
-              </w:rPr>
-              <w:instrText xml:space="preserve"> PAGEREF _Toc408835205 \h </w:instrText>
-            </w:r>
-            <w:r>
-              <w:rPr>
-                <w:noProof/>
-                <w:webHidden/>
-              </w:rPr>
-            </w:r>
-            <w:r>
-              <w:rPr>
-                <w:noProof/>
-                <w:webHidden/>
-              </w:rPr>
-              <w:fldChar w:fldCharType="separate"/>
-            </w:r>
-            <w:r>
-              <w:rPr>
-                <w:noProof/>
-                <w:webHidden/>
-              </w:rPr>
-              <w:t>12</w:t>
-            </w:r>
-            <w:r>
-              <w:rPr>
-                <w:noProof/>
-                <w:webHidden/>
-              </w:rPr>
-              <w:fldChar w:fldCharType="end"/>
-            </w:r>
-          </w:hyperlink>
+          <w:bookmarkStart w:id="1" w:name="_Toc408834901"/>
+          <w:r>
+            <w:rPr>
+              <w:noProof/>
+              <w:lang w:val="it-IT" w:eastAsia="it-IT"/>
+            </w:rPr>
+            <w:lastRenderedPageBreak/>
+            <w:drawing>
+              <wp:inline distT="0" distB="0" distL="0" distR="0" wp14:anchorId="7C7B2E9A" wp14:editId="1CB7CAC0">
+                <wp:extent cx="6189345" cy="5535091"/>
+                <wp:effectExtent l="0" t="0" r="0" b="0"/>
+                <wp:docPr id="8" name="Picture 8"/>
+                <wp:cNvGraphicFramePr>
+                  <a:graphicFrameLocks xmlns:a="http://schemas.openxmlformats.org/drawingml/2006/main" noChangeAspect="1"/>
+                </wp:cNvGraphicFramePr>
+                <a:graphic xmlns:a="http://schemas.openxmlformats.org/drawingml/2006/main">
+                  <a:graphicData uri="http://schemas.openxmlformats.org/drawingml/2006/picture">
+                    <pic:pic xmlns:pic="http://schemas.openxmlformats.org/drawingml/2006/picture">
+                      <pic:nvPicPr>
+                        <pic:cNvPr id="6" name="structure.JPG"/>
+                        <pic:cNvPicPr/>
+                      </pic:nvPicPr>
+                      <pic:blipFill>
+                        <a:blip r:embed="rId9" cstate="print">
+                          <a:extLst>
+                            <a:ext uri="{28A0092B-C50C-407E-A947-70E740481C1C}">
+                              <a14:useLocalDpi xmlns:a14="http://schemas.microsoft.com/office/drawing/2010/main" val="0"/>
+                            </a:ext>
+                          </a:extLst>
+                        </a:blip>
+                        <a:stretch>
+                          <a:fillRect/>
+                        </a:stretch>
+                      </pic:blipFill>
+                      <pic:spPr>
+                        <a:xfrm>
+                          <a:off x="0" y="0"/>
+                          <a:ext cx="6189345" cy="5535091"/>
+                        </a:xfrm>
+                        <a:prstGeom prst="rect">
+                          <a:avLst/>
+                        </a:prstGeom>
+                      </pic:spPr>
+                    </pic:pic>
+                  </a:graphicData>
+                </a:graphic>
+              </wp:inline>
+            </w:drawing>
+          </w:r>
+          <w:bookmarkEnd w:id="1"/>
+          <w:r>
+            <w:fldChar w:fldCharType="begin"/>
+          </w:r>
+          <w:r>
+            <w:instrText xml:space="preserve"> HYPERLINK \l "_Toc408835205" </w:instrText>
+          </w:r>
+          <w:r>
+            <w:fldChar w:fldCharType="separate"/>
+          </w:r>
+          <w:r>
+            <w:rPr>
+              <w:noProof/>
+              <w:webHidden/>
+            </w:rPr>
+            <w:tab/>
+          </w:r>
+          <w:r>
+            <w:rPr>
+              <w:noProof/>
+              <w:webHidden/>
+            </w:rPr>
+            <w:fldChar w:fldCharType="begin"/>
+          </w:r>
+          <w:r>
+            <w:rPr>
+              <w:noProof/>
+              <w:webHidden/>
+            </w:rPr>
+            <w:instrText xml:space="preserve"> PAGEREF _Toc408835205 \h </w:instrText>
+          </w:r>
+          <w:r>
+            <w:rPr>
+              <w:noProof/>
+              <w:webHidden/>
+            </w:rPr>
+          </w:r>
+          <w:r>
+            <w:rPr>
+              <w:noProof/>
+              <w:webHidden/>
+            </w:rPr>
+            <w:fldChar w:fldCharType="separate"/>
+          </w:r>
+          <w:r>
+            <w:rPr>
+              <w:noProof/>
+              <w:webHidden/>
+            </w:rPr>
+            <w:t>12</w:t>
+          </w:r>
+          <w:r>
+            <w:rPr>
+              <w:noProof/>
+              <w:webHidden/>
+            </w:rPr>
+            <w:fldChar w:fldCharType="end"/>
+          </w:r>
+          <w:r>
+            <w:rPr>
+              <w:noProof/>
+            </w:rPr>
+            <w:fldChar w:fldCharType="end"/>
+          </w:r>
         </w:p>
         <w:p>
           <w:r>
@@ -1390,12 +1377,12 @@
           <w:sz w:val="24"/>
         </w:rPr>
       </w:pPr>
-      <w:bookmarkStart w:id="1" w:name="_Toc408835194"/>
+      <w:bookmarkStart w:id="2" w:name="_Toc408835194"/>
       <w:r>
         <w:lastRenderedPageBreak/>
         <w:t>Introduction</w:t>
       </w:r>
-      <w:bookmarkEnd w:id="1"/>
+      <w:bookmarkEnd w:id="2"/>
     </w:p>
     <w:p>
       <w:pPr>
@@ -1427,9 +1414,6 @@
     <w:p>
       <w:pPr>
         <w:pStyle w:val="SP4151579"/>
-        <w:rPr>
-          <w:lang w:val="en-US"/>
-        </w:rPr>
       </w:pPr>
       <w:r>
         <w:rPr>
@@ -1641,12 +1625,7 @@
     <w:p>
       <w:pPr>
         <w:pStyle w:val="NormalWeb"/>
-        <w:rPr>
-          <w:lang w:val="en-US"/>
-        </w:rPr>
-      </w:pPr>
-      <w:bookmarkStart w:id="2" w:name="_GoBack"/>
-      <w:bookmarkEnd w:id="2"/>
+      </w:pPr>
     </w:p>
     <w:p>
       <w:pPr>
@@ -1749,9 +1728,6 @@
     <w:p>
       <w:pPr>
         <w:pStyle w:val="SP4151555"/>
-        <w:rPr>
-          <w:lang w:val="en-US"/>
-        </w:rPr>
       </w:pPr>
       <w:r>
         <w:rPr>
@@ -1760,13 +1736,13 @@
           <w:b/>
           <w:lang w:val="en-US"/>
         </w:rPr>
+        <w:lastRenderedPageBreak/>
         <w:t>Specifications are subject to change without notice.</w:t>
       </w:r>
     </w:p>
     <w:p>
       <w:pPr>
         <w:rPr>
-          <w:szCs w:val="24"/>
           <w:lang w:val="en-US" w:eastAsia="it-IT"/>
         </w:rPr>
       </w:pPr>
@@ -1780,9 +1756,6 @@
     <w:p>
       <w:pPr>
         <w:pStyle w:val="NormalWeb"/>
-        <w:rPr>
-          <w:lang w:val="en-US"/>
-        </w:rPr>
       </w:pPr>
     </w:p>
     <w:p>
@@ -1798,56 +1771,32 @@
     <w:p>
       <w:pPr>
         <w:pStyle w:val="NormalWeb"/>
-        <w:rPr>
-          <w:lang w:val="en-US"/>
-        </w:rPr>
-      </w:pPr>
-      <w:r>
-        <w:rPr>
-          <w:lang w:val="en-US"/>
-        </w:rPr>
+      </w:pPr>
+      <w:r>
         <w:t>Our advice is to first carefully check if all the steps are clear and you have the necessary tools</w:t>
       </w:r>
     </w:p>
     <w:p>
       <w:pPr>
         <w:pStyle w:val="NormalWeb"/>
-        <w:rPr>
-          <w:lang w:val="en-US"/>
-        </w:rPr>
-      </w:pPr>
-      <w:r>
-        <w:rPr>
-          <w:lang w:val="en-US"/>
-        </w:rPr>
+      </w:pPr>
+      <w:r>
         <w:t>We assume that those who go to assemble the printer has a bit of practice with the mechanics and electronics.</w:t>
       </w:r>
     </w:p>
     <w:p>
       <w:pPr>
         <w:pStyle w:val="NormalWeb"/>
-        <w:rPr>
-          <w:lang w:val="en-US"/>
-        </w:rPr>
-      </w:pPr>
-      <w:r>
-        <w:rPr>
-          <w:lang w:val="en-US"/>
-        </w:rPr>
+      </w:pPr>
+      <w:r>
         <w:t>Remains necessary that the connections of parts with voltages above 24V needs to be made to qualified persons.</w:t>
       </w:r>
     </w:p>
     <w:p>
       <w:pPr>
         <w:pStyle w:val="NormalWeb"/>
-        <w:rPr>
-          <w:lang w:val="en-US"/>
-        </w:rPr>
-      </w:pPr>
-      <w:r>
-        <w:rPr>
-          <w:lang w:val="en-US"/>
-        </w:rPr>
+      </w:pPr>
+      <w:r>
         <w:br/>
         <w:t>Please check and comply to your local regulations.</w:t>
       </w:r>
@@ -1864,9 +1813,6 @@
         </w:rPr>
       </w:pPr>
       <w:r>
-        <w:rPr>
-          <w:lang w:val="en-US"/>
-        </w:rPr>
         <w:t>There is a forum dedicated to assembly help</w:t>
       </w:r>
       <w:r>
@@ -2105,7 +2051,19 @@
         <w:rPr>
           <w:lang w:val="it-IT" w:eastAsia="it-IT"/>
         </w:rPr>
-        <w:t>Print area: 300x200x250mm</w:t>
+        <w:t>Print area: 300x200x2</w:t>
+      </w:r>
+      <w:r>
+        <w:rPr>
+          <w:lang w:val="it-IT" w:eastAsia="it-IT"/>
+        </w:rPr>
+        <w:t>0</w:t>
+      </w:r>
+      <w:r>
+        <w:rPr>
+          <w:lang w:val="it-IT" w:eastAsia="it-IT"/>
+        </w:rPr>
+        <w:t>0mm</w:t>
       </w:r>
     </w:p>
     <w:p>
@@ -2159,7 +2117,13 @@
         <w:rPr>
           <w:lang w:val="en-US" w:eastAsia="it-IT"/>
         </w:rPr>
-        <w:t>Easy of use: Big LCD display &amp; SD Card</w:t>
+        <w:t>Easy of use with Touchscreen or</w:t>
+      </w:r>
+      <w:r>
+        <w:rPr>
+          <w:lang w:val="en-US" w:eastAsia="it-IT"/>
+        </w:rPr>
+        <w:t xml:space="preserve"> Big LCD display &amp; SD Card</w:t>
       </w:r>
     </w:p>
     <w:p>
@@ -2177,7 +2141,7 @@
         <w:rPr>
           <w:lang w:val="en-US" w:eastAsia="it-IT"/>
         </w:rPr>
-        <w:t>know printable materials: ABS, PLA, HIPS, Nylon, rubber*</w:t>
+        <w:t>WiFi connectivity optional: connect with tablet</w:t>
       </w:r>
     </w:p>
     <w:p>
@@ -2195,13 +2159,7 @@
         <w:rPr>
           <w:lang w:val="en-US" w:eastAsia="it-IT"/>
         </w:rPr>
-        <w:t>3.0A</w:t>
-      </w:r>
-      <w:r>
-        <w:rPr>
-          <w:lang w:val="en-US" w:eastAsia="it-IT"/>
-        </w:rPr>
-        <w:t xml:space="preserve"> stepper drivers</w:t>
+        <w:t>know printable materials: ABS, PLA, HIPS, Nylon, rubber*</w:t>
       </w:r>
     </w:p>
     <w:p>
@@ -2219,7 +2177,13 @@
         <w:rPr>
           <w:lang w:val="en-US" w:eastAsia="it-IT"/>
         </w:rPr>
-        <w:t>Weigth: 28Kg</w:t>
+        <w:t>3.0A</w:t>
+      </w:r>
+      <w:r>
+        <w:rPr>
+          <w:lang w:val="en-US" w:eastAsia="it-IT"/>
+        </w:rPr>
+        <w:t xml:space="preserve"> stepper drivers</w:t>
       </w:r>
     </w:p>
     <w:p>
@@ -2229,6 +2193,24 @@
           <w:ilvl w:val="0"/>
           <w:numId w:val="14"/>
         </w:numPr>
+        <w:rPr>
+          <w:lang w:val="en-US" w:eastAsia="it-IT"/>
+        </w:rPr>
+      </w:pPr>
+      <w:r>
+        <w:rPr>
+          <w:lang w:val="en-US" w:eastAsia="it-IT"/>
+        </w:rPr>
+        <w:t>Weigth: 28Kg</w:t>
+      </w:r>
+    </w:p>
+    <w:p>
+      <w:pPr>
+        <w:pStyle w:val="ListParagraph"/>
+        <w:numPr>
+          <w:ilvl w:val="0"/>
+          <w:numId w:val="14"/>
+        </w:numPr>
       </w:pPr>
       <w:r>
         <w:rPr>
@@ -2245,14 +2227,8 @@
           <w:ilvl w:val="0"/>
           <w:numId w:val="16"/>
         </w:numPr>
-        <w:rPr>
-          <w:lang w:val="en-US"/>
-        </w:rPr>
-      </w:pPr>
-      <w:r>
-        <w:rPr>
-          <w:lang w:val="en-US"/>
-        </w:rPr>
+      </w:pPr>
+      <w:r>
         <w:t xml:space="preserve">Operating system: Windows, MAC and Linux </w:t>
       </w:r>
     </w:p>
@@ -2263,14 +2239,8 @@
           <w:ilvl w:val="0"/>
           <w:numId w:val="16"/>
         </w:numPr>
-        <w:rPr>
-          <w:lang w:val="en-US"/>
-        </w:rPr>
-      </w:pPr>
-      <w:r>
-        <w:rPr>
-          <w:lang w:val="en-US"/>
-        </w:rPr>
+      </w:pPr>
+      <w:r>
         <w:t xml:space="preserve">Speed: Max. head travel speed between 30mm/s - 300mm/s. </w:t>
       </w:r>
     </w:p>
@@ -2293,14 +2263,8 @@
           <w:ilvl w:val="0"/>
           <w:numId w:val="16"/>
         </w:numPr>
-        <w:rPr>
-          <w:lang w:val="en-US"/>
-        </w:rPr>
-      </w:pPr>
-      <w:r>
-        <w:rPr>
-          <w:lang w:val="en-US"/>
-        </w:rPr>
+      </w:pPr>
+      <w:r>
         <w:t xml:space="preserve">Technology: FFF (Fused Filament Fabrication) </w:t>
       </w:r>
     </w:p>
@@ -2335,9 +2299,18 @@
         <w:t>The machine can only be used in a dry environment.</w:t>
       </w:r>
     </w:p>
-    <w:p>
-      <w:r>
-        <w:t>The product cannot be used in a humid environment and in an environment with lots of UV light. Usage in other environments can result in unwanted effects on the performance of the product.</w:t>
+    <w:p/>
+    <w:p>
+      <w:r>
+        <w:t xml:space="preserve">The product cannot be used in a humid environment and in an environment with lots of UV light. </w:t>
+      </w:r>
+      <w:r>
+        <w:br/>
+      </w:r>
+    </w:p>
+    <w:p>
+      <w:r>
+        <w:t>Usage in other environments can result in unwanted effects on the performance of the product.</w:t>
       </w:r>
       <w:r>
         <w:br w:type="page"/>
@@ -2369,7 +2342,7 @@
           <w:szCs w:val="28"/>
           <w:lang w:val="en-US"/>
         </w:rPr>
-        <w:t>Safety depends on everyone who operates, maintains, services, or works nearby operating equipment. Any person involved with the operation of this equipment should be familiar with the following dan</w:t>
+        <w:t xml:space="preserve">Safety depends on everyone who operates, maintains, services, or works nearby operating equipment. </w:t>
       </w:r>
       <w:r>
         <w:rPr>
@@ -2377,6 +2350,22 @@
           <w:szCs w:val="28"/>
           <w:lang w:val="en-US"/>
         </w:rPr>
+        <w:br/>
+      </w:r>
+      <w:r>
+        <w:rPr>
+          <w:rStyle w:val="SC82528"/>
+          <w:szCs w:val="28"/>
+          <w:lang w:val="en-US"/>
+        </w:rPr>
+        <w:t>Any person involved with the operation of this equipment should be familiar with the following dan</w:t>
+      </w:r>
+      <w:r>
+        <w:rPr>
+          <w:rStyle w:val="SC82528"/>
+          <w:szCs w:val="28"/>
+          <w:lang w:val="en-US"/>
+        </w:rPr>
         <w:softHyphen/>
         <w:t>ger, warning, and caution notices.</w:t>
       </w:r>
@@ -2464,7 +2453,7 @@
           <w:lang w:val="it-IT" w:eastAsia="it-IT"/>
         </w:rPr>
         <w:drawing>
-          <wp:inline distT="0" distB="0" distL="0" distR="0" wp14:anchorId="112C2242" wp14:editId="652B01EF">
+          <wp:inline distT="0" distB="0" distL="0" distR="0" wp14:anchorId="51E9E484" wp14:editId="14F081B5">
             <wp:extent cx="238125" cy="247650"/>
             <wp:effectExtent l="0" t="0" r="0" b="0"/>
             <wp:docPr id="3" name="Picture 3"/>
@@ -2529,7 +2518,7 @@
           <w:lang w:val="it-IT" w:eastAsia="it-IT"/>
         </w:rPr>
         <w:drawing>
-          <wp:inline distT="0" distB="0" distL="0" distR="0" wp14:anchorId="3DF6245C" wp14:editId="26DDC4E6">
+          <wp:inline distT="0" distB="0" distL="0" distR="0" wp14:anchorId="69ACC9DA" wp14:editId="24C8ACE1">
             <wp:extent cx="205991" cy="286099"/>
             <wp:effectExtent l="0" t="0" r="0" b="0"/>
             <wp:docPr id="2" name="Picture 2"/>
@@ -2589,7 +2578,7 @@
           <w:lang w:val="it-IT" w:eastAsia="it-IT"/>
         </w:rPr>
         <w:drawing>
-          <wp:inline distT="0" distB="0" distL="0" distR="0" wp14:anchorId="24D77F7A" wp14:editId="7A422F94">
+          <wp:inline distT="0" distB="0" distL="0" distR="0" wp14:anchorId="419CF0CE" wp14:editId="3CCEEA19">
             <wp:extent cx="247469" cy="247469"/>
             <wp:effectExtent l="0" t="0" r="0" b="0"/>
             <wp:docPr id="1" name="Picture 1"/>
@@ -3097,7 +3086,7 @@
           <w:lang w:val="it-IT" w:eastAsia="it-IT"/>
         </w:rPr>
         <w:drawing>
-          <wp:inline distT="0" distB="0" distL="0" distR="0" wp14:anchorId="58282CD0" wp14:editId="184BFEB5">
+          <wp:inline distT="0" distB="0" distL="0" distR="0" wp14:anchorId="68F7A40F" wp14:editId="7F5DD1A0">
             <wp:extent cx="6844512" cy="5699196"/>
             <wp:effectExtent l="0" t="0" r="0" b="0"/>
             <wp:docPr id="11" name="Picture 11"/>
@@ -3168,10 +3157,10 @@
         <w:tblLook w:val="04A0" w:firstRow="1" w:lastRow="0" w:firstColumn="1" w:lastColumn="0" w:noHBand="0" w:noVBand="1"/>
       </w:tblPr>
       <w:tblGrid>
-        <w:gridCol w:w="992"/>
-        <w:gridCol w:w="2915"/>
-        <w:gridCol w:w="4159"/>
-        <w:gridCol w:w="1629"/>
+        <w:gridCol w:w="637"/>
+        <w:gridCol w:w="3004"/>
+        <w:gridCol w:w="4369"/>
+        <w:gridCol w:w="1685"/>
       </w:tblGrid>
       <w:tr>
         <w:trPr>
@@ -3872,7 +3861,7 @@
           <w:lang w:val="it-IT" w:eastAsia="it-IT"/>
         </w:rPr>
         <w:drawing>
-          <wp:inline distT="0" distB="0" distL="0" distR="0" wp14:anchorId="367722BF" wp14:editId="137CCDAF">
+          <wp:inline distT="0" distB="0" distL="0" distR="0" wp14:anchorId="4D3FE2D5" wp14:editId="26EDDB06">
             <wp:extent cx="6710400" cy="6001200"/>
             <wp:effectExtent l="0" t="0" r="0" b="0"/>
             <wp:docPr id="6" name="Picture 6"/>
@@ -3887,7 +3876,7 @@
                     <pic:cNvPicPr/>
                   </pic:nvPicPr>
                   <pic:blipFill>
-                    <a:blip r:embed="rId9" cstate="print">
+                    <a:blip r:embed="rId16" cstate="print">
                       <a:extLst>
                         <a:ext uri="{28A0092B-C50C-407E-A947-70E740481C1C}">
                           <a14:useLocalDpi xmlns:a14="http://schemas.microsoft.com/office/drawing/2010/main" val="0"/>
@@ -3916,10 +3905,10 @@
       <w:bookmarkEnd w:id="13"/>
     </w:p>
     <w:sectPr>
-      <w:headerReference w:type="even" r:id="rId16"/>
-      <w:headerReference w:type="default" r:id="rId17"/>
-      <w:footerReference w:type="even" r:id="rId18"/>
-      <w:footerReference w:type="default" r:id="rId19"/>
+      <w:headerReference w:type="even" r:id="rId17"/>
+      <w:headerReference w:type="default" r:id="rId18"/>
+      <w:footerReference w:type="even" r:id="rId19"/>
+      <w:footerReference w:type="default" r:id="rId20"/>
       <w:type w:val="oddPage"/>
       <w:pgSz w:w="11907" w:h="16839" w:code="9"/>
       <w:pgMar w:top="720" w:right="720" w:bottom="720" w:left="720" w:header="720" w:footer="720" w:gutter="720"/>
@@ -3968,7 +3957,7 @@
         <w:noProof/>
       </w:rPr>
       <w:pict>
-        <v:group id="Group 37" o:spid="_x0000_s2050" style="position:absolute;margin-left:1667.2pt;margin-top:0;width:468pt;height:25.2pt;z-index:251660288;mso-width-percent:1000;mso-top-percent:200;mso-wrap-distance-left:0;mso-wrap-distance-right:0;mso-position-horizontal:right;mso-position-horizontal-relative:margin;mso-position-vertical-relative:bottom-margin-area;mso-width-percent:1000;mso-top-percent:200;mso-width-relative:margin;mso-height-relative:margin" coordsize="59626,3238" o:gfxdata="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">
+        <v:group id="Group 37" o:spid="_x0000_s2050" style="position:absolute;left:0;text-align:left;margin-left:2500.8pt;margin-top:0;width:468pt;height:25.2pt;z-index:251660288;mso-width-percent:1000;mso-top-percent:200;mso-wrap-distance-left:0;mso-wrap-distance-right:0;mso-position-horizontal:right;mso-position-horizontal-relative:margin;mso-position-vertical-relative:bottom-margin-area;mso-width-percent:1000;mso-top-percent:200;mso-width-relative:margin;mso-height-relative:margin" coordsize="59626,3238" o:gfxdata="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">
           <v:rect id="Rectangle 38" o:spid="_x0000_s2051" style="position:absolute;left:190;width:59436;height:188;visibility:visible;mso-wrap-style:square;v-text-anchor:middle" o:gfxdata="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" fillcolor="black [3213]" stroked="f" strokeweight="2pt"/>
           <v:shapetype id="_x0000_t202" coordsize="21600,21600" o:spt="202" path="m,l,21600r21600,l21600,xe">
             <v:stroke joinstyle="miter"/>
@@ -4015,7 +4004,7 @@
         <w:noProof/>
       </w:rPr>
       <w:pict>
-        <v:rect id="Rectangle 40" o:spid="_x0000_s2049" style="position:absolute;margin-left:0;margin-top:0;width:36pt;height:25.2pt;z-index:251659264;visibility:visible;mso-wrap-style:square;mso-width-percent:0;mso-height-percent:0;mso-top-percent:200;mso-wrap-distance-left:0;mso-wrap-distance-top:0;mso-wrap-distance-right:0;mso-wrap-distance-bottom:0;mso-position-horizontal:left;mso-position-horizontal-relative:right-margin-area;mso-position-vertical-relative:bottom-margin-area;mso-width-percent:0;mso-height-percent:0;mso-top-percent:200;mso-width-relative:margin;mso-height-relative:margin;v-text-anchor:bottom" o:gfxdata="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" fillcolor="black [3213]" stroked="f" strokeweight="3pt">
+        <v:rect id="Rectangle 40" o:spid="_x0000_s2049" style="position:absolute;left:0;text-align:left;margin-left:0;margin-top:0;width:36pt;height:25.2pt;z-index:251659264;visibility:visible;mso-wrap-style:square;mso-width-percent:0;mso-height-percent:0;mso-top-percent:200;mso-wrap-distance-left:0;mso-wrap-distance-top:0;mso-wrap-distance-right:0;mso-wrap-distance-bottom:0;mso-position-horizontal:left;mso-position-horizontal-relative:right-margin-area;mso-position-vertical-relative:bottom-margin-area;mso-width-percent:0;mso-height-percent:0;mso-top-percent:200;mso-width-relative:margin;mso-height-relative:margin;v-text-anchor:bottom" o:gfxdata="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" fillcolor="black [3213]" stroked="f" strokeweight="3pt">
           <v:textbox style="mso-next-textbox:#Rectangle 40">
             <w:txbxContent>
               <w:p>
@@ -4032,7 +4021,7 @@
                   <w:rPr>
                     <w:noProof/>
                   </w:rPr>
-                  <w:t>8</w:t>
+                  <w:t>2</w:t>
                 </w:r>
                 <w:r>
                   <w:rPr>
@@ -4059,14 +4048,14 @@
         <w:noProof/>
       </w:rPr>
       <w:pict>
-        <v:group id="_x0000_s2054" style="position:absolute;margin-left:1667.2pt;margin-top:0;width:468pt;height:25.2pt;z-index:251663360;mso-width-percent:1000;mso-top-percent:200;mso-wrap-distance-left:0;mso-wrap-distance-right:0;mso-position-horizontal:right;mso-position-horizontal-relative:margin;mso-position-vertical-relative:bottom-margin-area;mso-width-percent:1000;mso-top-percent:200;mso-width-relative:margin;mso-height-relative:margin" coordsize="59626,3238" o:gfxdata="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">
+        <v:group id="_x0000_s2054" style="position:absolute;left:0;text-align:left;margin-left:2500.8pt;margin-top:0;width:468pt;height:25.2pt;z-index:251663360;mso-width-percent:1000;mso-top-percent:200;mso-wrap-distance-left:0;mso-wrap-distance-right:0;mso-position-horizontal:right;mso-position-horizontal-relative:margin;mso-position-vertical-relative:bottom-margin-area;mso-width-percent:1000;mso-top-percent:200;mso-width-relative:margin;mso-height-relative:margin" coordsize="59626,3238" o:gfxdata="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">
           <v:rect id="Rectangle 38" o:spid="_x0000_s2055" style="position:absolute;left:190;width:59436;height:188;visibility:visible;mso-wrap-style:square;v-text-anchor:middle" o:gfxdata="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" fillcolor="black [3213]" stroked="f" strokeweight="2pt"/>
           <v:shapetype id="_x0000_t202" coordsize="21600,21600" o:spt="202" path="m,l,21600r21600,l21600,xe">
             <v:stroke joinstyle="miter"/>
             <v:path gradientshapeok="t" o:connecttype="rect"/>
           </v:shapetype>
           <v:shape id="Text Box 39" o:spid="_x0000_s2056" type="#_x0000_t202" style="position:absolute;top:666;width:59436;height:2572;visibility:visible;mso-wrap-style:square;v-text-anchor:bottom" o:gfxdata="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" filled="f" stroked="f" strokeweight=".5pt">
-            <v:textbox style="mso-next-textbox:#Text Box 39" inset=",,,0">
+            <v:textbox inset=",,,0">
               <w:txbxContent>
                 <w:sdt>
                   <w:sdtPr>
@@ -4106,7 +4095,7 @@
         <w:noProof/>
       </w:rPr>
       <w:pict>
-        <v:rect id="_x0000_s2053" style="position:absolute;margin-left:0;margin-top:0;width:36pt;height:25.2pt;z-index:251662336;visibility:visible;mso-wrap-style:square;mso-width-percent:0;mso-height-percent:0;mso-top-percent:200;mso-wrap-distance-left:0;mso-wrap-distance-top:0;mso-wrap-distance-right:0;mso-wrap-distance-bottom:0;mso-position-horizontal:left;mso-position-horizontal-relative:right-margin-area;mso-position-vertical-relative:bottom-margin-area;mso-width-percent:0;mso-height-percent:0;mso-top-percent:200;mso-width-relative:margin;mso-height-relative:margin;v-text-anchor:bottom" o:gfxdata="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" fillcolor="black [3213]" stroked="f" strokeweight="3pt">
+        <v:rect id="_x0000_s2053" style="position:absolute;left:0;text-align:left;margin-left:0;margin-top:0;width:36pt;height:25.2pt;z-index:251662336;visibility:visible;mso-wrap-style:square;mso-width-percent:0;mso-height-percent:0;mso-top-percent:200;mso-wrap-distance-left:0;mso-wrap-distance-top:0;mso-wrap-distance-right:0;mso-wrap-distance-bottom:0;mso-position-horizontal:left;mso-position-horizontal-relative:right-margin-area;mso-position-vertical-relative:bottom-margin-area;mso-width-percent:0;mso-height-percent:0;mso-top-percent:200;mso-width-relative:margin;mso-height-relative:margin;v-text-anchor:bottom" o:gfxdata="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" fillcolor="black [3213]" stroked="f" strokeweight="3pt">
           <v:textbox style="mso-next-textbox:#_x0000_s2053">
             <w:txbxContent>
               <w:p>
@@ -4123,7 +4112,7 @@
                   <w:rPr>
                     <w:noProof/>
                   </w:rPr>
-                  <w:t>7</w:t>
+                  <w:t>3</w:t>
                 </w:r>
                 <w:r>
                   <w:rPr>
@@ -4177,7 +4166,7 @@
         <w:noProof/>
       </w:rPr>
       <w:pict>
-        <v:rect id="Rectangle 222" o:spid="_x0000_s2059" style="position:absolute;margin-left:0;margin-top:0;width:580.8pt;height:752.4pt;z-index:251665408;visibility:visible;mso-wrap-style:square;mso-width-percent:950;mso-height-percent:950;mso-wrap-distance-left:9pt;mso-wrap-distance-top:0;mso-wrap-distance-right:9pt;mso-wrap-distance-bottom:0;mso-position-horizontal:center;mso-position-horizontal-relative:page;mso-position-vertical:center;mso-position-vertical-relative:page;mso-width-percent:950;mso-height-percent:950;mso-width-relative:page;mso-height-relative:page;v-text-anchor:middle" o:gfxdata="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" filled="f" strokecolor="#938953 [1614]" strokeweight="1.25pt">
+        <v:rect id="Rectangle 222" o:spid="_x0000_s2059" style="position:absolute;left:0;text-align:left;margin-left:0;margin-top:0;width:580.8pt;height:752.4pt;z-index:251665408;visibility:visible;mso-wrap-style:square;mso-width-percent:950;mso-height-percent:950;mso-wrap-distance-left:9pt;mso-wrap-distance-top:0;mso-wrap-distance-right:9pt;mso-wrap-distance-bottom:0;mso-position-horizontal:center;mso-position-horizontal-relative:page;mso-position-vertical:center;mso-position-vertical-relative:page;mso-width-percent:950;mso-height-percent:950;mso-width-relative:page;mso-height-relative:page;v-text-anchor:middle" o:gfxdata="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" filled="f" strokecolor="#938953 [1614]" strokeweight="1.25pt">
           <w10:wrap anchorx="page" anchory="page"/>
         </v:rect>
       </w:pict>
@@ -4215,7 +4204,7 @@
         <w:noProof/>
       </w:rPr>
       <w:pict>
-        <v:rect id="_x0000_s2060" style="position:absolute;margin-left:0;margin-top:0;width:580.8pt;height:752.4pt;z-index:251667456;visibility:visible;mso-wrap-style:square;mso-width-percent:950;mso-height-percent:950;mso-wrap-distance-left:9pt;mso-wrap-distance-top:0;mso-wrap-distance-right:9pt;mso-wrap-distance-bottom:0;mso-position-horizontal:center;mso-position-horizontal-relative:page;mso-position-vertical:center;mso-position-vertical-relative:page;mso-width-percent:950;mso-height-percent:950;mso-width-relative:page;mso-height-relative:page;v-text-anchor:middle" o:gfxdata="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" filled="f" strokecolor="#938953 [1614]" strokeweight="1.25pt">
+        <v:rect id="_x0000_s2060" style="position:absolute;left:0;text-align:left;margin-left:0;margin-top:0;width:580.8pt;height:752.4pt;z-index:251667456;visibility:visible;mso-wrap-style:square;mso-width-percent:950;mso-height-percent:950;mso-wrap-distance-left:9pt;mso-wrap-distance-top:0;mso-wrap-distance-right:9pt;mso-wrap-distance-bottom:0;mso-position-horizontal:center;mso-position-horizontal-relative:page;mso-position-vertical:center;mso-position-vertical-relative:page;mso-width-percent:950;mso-height-percent:950;mso-width-relative:page;mso-height-relative:page;v-text-anchor:middle" o:gfxdata="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" filled="f" strokecolor="#938953 [1614]" strokeweight="1.25pt">
           <w10:wrap anchorx="page" anchory="page"/>
         </v:rect>
       </w:pict>
@@ -4247,7 +4236,7 @@
 
 <file path=word/numbering.xml><?xml version="1.0" encoding="utf-8"?>
 <w:numbering xmlns:wpc="http://schemas.microsoft.com/office/word/2010/wordprocessingCanvas" xmlns:mc="http://schemas.openxmlformats.org/markup-compatibility/2006" xmlns:o="urn:schemas-microsoft-com:office:office" xmlns:r="http://schemas.openxmlformats.org/officeDocument/2006/relationships" xmlns:m="http://schemas.openxmlformats.org/officeDocument/2006/math" xmlns:v="urn:schemas-microsoft-com:vml" xmlns:wp14="http://schemas.microsoft.com/office/word/2010/wordprocessingDrawing" xmlns:wp="http://schemas.openxmlformats.org/drawingml/2006/wordprocessingDrawing" xmlns:w10="urn:schemas-microsoft-com:office:word" xmlns:w="http://schemas.openxmlformats.org/wordprocessingml/2006/main" xmlns:w14="http://schemas.microsoft.com/office/word/2010/wordml" xmlns:w15="http://schemas.microsoft.com/office/word/2012/wordml" xmlns:wpg="http://schemas.microsoft.com/office/word/2010/wordprocessingGroup" xmlns:wpi="http://schemas.microsoft.com/office/word/2010/wordprocessingInk" xmlns:wne="http://schemas.microsoft.com/office/word/2006/wordml" xmlns:wps="http://schemas.microsoft.com/office/word/2010/wordprocessingShape" mc:Ignorable="w14 w15 wp14">
-  <w:abstractNum w:abstractNumId="0">
+  <w:abstractNum w:abstractNumId="0" w15:restartNumberingAfterBreak="0">
     <w:nsid w:val="FFFFFFFE"/>
     <w:multiLevelType w:val="singleLevel"/>
     <w:tmpl w:val="8F9E49A6"/>
@@ -4258,7 +4247,7 @@
       <w:lvlJc w:val="left"/>
     </w:lvl>
   </w:abstractNum>
-  <w:abstractNum w:abstractNumId="1">
+  <w:abstractNum w:abstractNumId="1" w15:restartNumberingAfterBreak="0">
     <w:nsid w:val="05A95594"/>
     <w:multiLevelType w:val="multilevel"/>
     <w:tmpl w:val="8DFED0BA"/>
@@ -4407,7 +4396,7 @@
       </w:rPr>
     </w:lvl>
   </w:abstractNum>
-  <w:abstractNum w:abstractNumId="2">
+  <w:abstractNum w:abstractNumId="2" w15:restartNumberingAfterBreak="0">
     <w:nsid w:val="08FC49C0"/>
     <w:multiLevelType w:val="hybridMultilevel"/>
     <w:tmpl w:val="0DC23AD6"/>
@@ -4520,7 +4509,7 @@
       </w:rPr>
     </w:lvl>
   </w:abstractNum>
-  <w:abstractNum w:abstractNumId="3">
+  <w:abstractNum w:abstractNumId="3" w15:restartNumberingAfterBreak="0">
     <w:nsid w:val="0B875A50"/>
     <w:multiLevelType w:val="singleLevel"/>
     <w:tmpl w:val="2632C30A"/>
@@ -4541,7 +4530,7 @@
       </w:rPr>
     </w:lvl>
   </w:abstractNum>
-  <w:abstractNum w:abstractNumId="4">
+  <w:abstractNum w:abstractNumId="4" w15:restartNumberingAfterBreak="0">
     <w:nsid w:val="0F9150D2"/>
     <w:multiLevelType w:val="hybridMultilevel"/>
     <w:tmpl w:val="92DCA268"/>
@@ -4654,7 +4643,7 @@
       </w:rPr>
     </w:lvl>
   </w:abstractNum>
-  <w:abstractNum w:abstractNumId="5">
+  <w:abstractNum w:abstractNumId="5" w15:restartNumberingAfterBreak="0">
     <w:nsid w:val="22334913"/>
     <w:multiLevelType w:val="singleLevel"/>
     <w:tmpl w:val="2632C30A"/>
@@ -4675,7 +4664,7 @@
       </w:rPr>
     </w:lvl>
   </w:abstractNum>
-  <w:abstractNum w:abstractNumId="6">
+  <w:abstractNum w:abstractNumId="6" w15:restartNumberingAfterBreak="0">
     <w:nsid w:val="37CE06B6"/>
     <w:multiLevelType w:val="singleLevel"/>
     <w:tmpl w:val="2632C30A"/>
@@ -4696,7 +4685,7 @@
       </w:rPr>
     </w:lvl>
   </w:abstractNum>
-  <w:abstractNum w:abstractNumId="7">
+  <w:abstractNum w:abstractNumId="7" w15:restartNumberingAfterBreak="0">
     <w:nsid w:val="4F91464E"/>
     <w:multiLevelType w:val="singleLevel"/>
     <w:tmpl w:val="2632C30A"/>
@@ -4717,7 +4706,7 @@
       </w:rPr>
     </w:lvl>
   </w:abstractNum>
-  <w:abstractNum w:abstractNumId="8">
+  <w:abstractNum w:abstractNumId="8" w15:restartNumberingAfterBreak="0">
     <w:nsid w:val="536A5506"/>
     <w:multiLevelType w:val="singleLevel"/>
     <w:tmpl w:val="2F60F1B2"/>
@@ -4738,7 +4727,7 @@
       </w:rPr>
     </w:lvl>
   </w:abstractNum>
-  <w:abstractNum w:abstractNumId="9">
+  <w:abstractNum w:abstractNumId="9" w15:restartNumberingAfterBreak="0">
     <w:nsid w:val="58B27651"/>
     <w:multiLevelType w:val="singleLevel"/>
     <w:tmpl w:val="D7DA3E9C"/>
@@ -4759,7 +4748,7 @@
       </w:rPr>
     </w:lvl>
   </w:abstractNum>
-  <w:abstractNum w:abstractNumId="10">
+  <w:abstractNum w:abstractNumId="10" w15:restartNumberingAfterBreak="0">
     <w:nsid w:val="65B64D1D"/>
     <w:multiLevelType w:val="singleLevel"/>
     <w:tmpl w:val="2632C30A"/>
@@ -4780,7 +4769,7 @@
       </w:rPr>
     </w:lvl>
   </w:abstractNum>
-  <w:abstractNum w:abstractNumId="11">
+  <w:abstractNum w:abstractNumId="11" w15:restartNumberingAfterBreak="0">
     <w:nsid w:val="67B31083"/>
     <w:multiLevelType w:val="hybridMultilevel"/>
     <w:tmpl w:val="2A706754"/>
@@ -4893,7 +4882,7 @@
       </w:rPr>
     </w:lvl>
   </w:abstractNum>
-  <w:abstractNum w:abstractNumId="12">
+  <w:abstractNum w:abstractNumId="12" w15:restartNumberingAfterBreak="0">
     <w:nsid w:val="67BE2B0F"/>
     <w:multiLevelType w:val="singleLevel"/>
     <w:tmpl w:val="2632C30A"/>
@@ -4914,7 +4903,7 @@
       </w:rPr>
     </w:lvl>
   </w:abstractNum>
-  <w:abstractNum w:abstractNumId="13">
+  <w:abstractNum w:abstractNumId="13" w15:restartNumberingAfterBreak="0">
     <w:nsid w:val="69DA1134"/>
     <w:multiLevelType w:val="singleLevel"/>
     <w:tmpl w:val="2632C30A"/>
@@ -4935,7 +4924,7 @@
       </w:rPr>
     </w:lvl>
   </w:abstractNum>
-  <w:abstractNum w:abstractNumId="14">
+  <w:abstractNum w:abstractNumId="14" w15:restartNumberingAfterBreak="0">
     <w:nsid w:val="6AEA6B01"/>
     <w:multiLevelType w:val="singleLevel"/>
     <w:tmpl w:val="2632C30A"/>
@@ -4956,7 +4945,7 @@
       </w:rPr>
     </w:lvl>
   </w:abstractNum>
-  <w:abstractNum w:abstractNumId="15">
+  <w:abstractNum w:abstractNumId="15" w15:restartNumberingAfterBreak="0">
     <w:nsid w:val="6ECF4D87"/>
     <w:multiLevelType w:val="singleLevel"/>
     <w:tmpl w:val="2632C30A"/>
@@ -4977,7 +4966,7 @@
       </w:rPr>
     </w:lvl>
   </w:abstractNum>
-  <w:abstractNum w:abstractNumId="16">
+  <w:abstractNum w:abstractNumId="16" w15:restartNumberingAfterBreak="0">
     <w:nsid w:val="768B0B80"/>
     <w:multiLevelType w:val="singleLevel"/>
     <w:tmpl w:val="2632C30A"/>
@@ -5457,19 +5446,20 @@
     <w:autoRedefine/>
     <w:semiHidden/>
     <w:qFormat/>
-    <w:rsid w:val="00445696"/>
+    <w:rsid w:val="00F94013"/>
     <w:pPr>
       <w:autoSpaceDE w:val="0"/>
       <w:autoSpaceDN w:val="0"/>
       <w:adjustRightInd w:val="0"/>
       <w:spacing w:before="40" w:after="80"/>
-      <w:ind w:right="540"/>
+      <w:ind w:right="108"/>
+      <w:jc w:val="center"/>
     </w:pPr>
     <w:rPr>
       <w:rFonts w:cs="Gotham"/>
       <w:color w:val="221E1F"/>
-      <w:sz w:val="28"/>
-      <w:szCs w:val="28"/>
+      <w:sz w:val="32"/>
+      <w:szCs w:val="32"/>
       <w:lang w:val="en-CA"/>
     </w:rPr>
   </w:style>
@@ -5845,7 +5835,6 @@
       <w:b w:val="0"/>
       <w:color w:val="365F91" w:themeColor="accent1" w:themeShade="BF"/>
       <w:sz w:val="32"/>
-      <w:szCs w:val="32"/>
       <w:lang w:val="en-US"/>
     </w:rPr>
   </w:style>
@@ -6255,9 +6244,11 @@
     <w:rsid w:val="00082E4A"/>
     <w:rsid w:val="000D063C"/>
     <w:rsid w:val="001E1F54"/>
+    <w:rsid w:val="00287A27"/>
     <w:rsid w:val="005B6D0D"/>
     <w:rsid w:val="00874480"/>
     <w:rsid w:val="009917B3"/>
+    <w:rsid w:val="00DF517C"/>
     <w:rsid w:val="00E45ACA"/>
   </w:rsids>
   <m:mathPr>
@@ -7043,7 +7034,7 @@
 </file>
 
 <file path=customXml/itemProps2.xml><?xml version="1.0" encoding="utf-8"?>
-<ds:datastoreItem xmlns:ds="http://schemas.openxmlformats.org/officeDocument/2006/customXml" ds:itemID="{4D8B2669-3B14-4941-8A4C-AF18FD0C171F}">
+<ds:datastoreItem xmlns:ds="http://schemas.openxmlformats.org/officeDocument/2006/customXml" ds:itemID="{0FBD075C-F479-4B9B-8E5C-5CBCB265AF6C}">
   <ds:schemaRefs>
     <ds:schemaRef ds:uri="http://schemas.openxmlformats.org/officeDocument/2006/bibliography"/>
   </ds:schemaRefs>

</xml_diff>